<commit_message>
Prva verzija Specifikacija baze podataka.docx
</commit_message>
<xml_diff>
--- a/2. SSU/1. Registrovanje korisnika.docx
+++ b/2. SSU/1. Registrovanje korisnika.docx
@@ -788,8 +788,6 @@
               </w:rPr>
               <w:t>Филип Лазовић</w:t>
             </w:r>
-            <w:bookmarkStart w:id="0" w:name="_GoBack"/>
-            <w:bookmarkEnd w:id="0"/>
           </w:p>
         </w:tc>
       </w:tr>
@@ -2091,12 +2089,12 @@
       <w:r>
         <w:br w:type="page"/>
       </w:r>
-      <w:bookmarkStart w:id="1" w:name="_Toc34449220"/>
+      <w:bookmarkStart w:id="0" w:name="_Toc34449220"/>
       <w:r>
         <w:lastRenderedPageBreak/>
         <w:t>Увод</w:t>
       </w:r>
-      <w:bookmarkEnd w:id="1"/>
+      <w:bookmarkEnd w:id="0"/>
     </w:p>
     <w:p>
       <w:pPr>
@@ -2106,11 +2104,11 @@
           <w:numId w:val="2"/>
         </w:numPr>
       </w:pPr>
-      <w:bookmarkStart w:id="2" w:name="_Toc34449221"/>
+      <w:bookmarkStart w:id="1" w:name="_Toc34449221"/>
       <w:r>
         <w:t>Резиме</w:t>
       </w:r>
-      <w:bookmarkEnd w:id="2"/>
+      <w:bookmarkEnd w:id="1"/>
     </w:p>
     <w:p>
       <w:pPr>
@@ -2137,11 +2135,11 @@
           <w:numId w:val="2"/>
         </w:numPr>
       </w:pPr>
-      <w:bookmarkStart w:id="3" w:name="_Toc34449222"/>
+      <w:bookmarkStart w:id="2" w:name="_Toc34449222"/>
       <w:r>
         <w:t>Намена документа и циљне групе</w:t>
       </w:r>
-      <w:bookmarkEnd w:id="3"/>
+      <w:bookmarkEnd w:id="2"/>
     </w:p>
     <w:p>
       <w:pPr>
@@ -2165,11 +2163,11 @@
           <w:numId w:val="2"/>
         </w:numPr>
       </w:pPr>
-      <w:bookmarkStart w:id="4" w:name="_Toc34449223"/>
+      <w:bookmarkStart w:id="3" w:name="_Toc34449223"/>
       <w:r>
         <w:t>Референце</w:t>
       </w:r>
-      <w:bookmarkEnd w:id="4"/>
+      <w:bookmarkEnd w:id="3"/>
       <w:r>
         <w:t xml:space="preserve"> </w:t>
       </w:r>
@@ -2210,11 +2208,11 @@
           <w:numId w:val="2"/>
         </w:numPr>
       </w:pPr>
-      <w:bookmarkStart w:id="5" w:name="_Toc34449224"/>
+      <w:bookmarkStart w:id="4" w:name="_Toc34449224"/>
       <w:r>
         <w:t>Отворена питања</w:t>
       </w:r>
-      <w:bookmarkEnd w:id="5"/>
+      <w:bookmarkEnd w:id="4"/>
     </w:p>
     <w:tbl>
       <w:tblPr>
@@ -2309,11 +2307,11 @@
           <w:numId w:val="2"/>
         </w:numPr>
       </w:pPr>
-      <w:bookmarkStart w:id="6" w:name="_Toc34449225"/>
+      <w:bookmarkStart w:id="5" w:name="_Toc34449225"/>
       <w:r>
         <w:t>Сценарио регистровања новог корисника</w:t>
       </w:r>
-      <w:bookmarkEnd w:id="6"/>
+      <w:bookmarkEnd w:id="5"/>
     </w:p>
     <w:p>
       <w:pPr>
@@ -2323,11 +2321,11 @@
           <w:numId w:val="2"/>
         </w:numPr>
       </w:pPr>
-      <w:bookmarkStart w:id="7" w:name="_Toc34449226"/>
+      <w:bookmarkStart w:id="6" w:name="_Toc34449226"/>
       <w:r>
         <w:t>Кратак опис</w:t>
       </w:r>
-      <w:bookmarkEnd w:id="7"/>
+      <w:bookmarkEnd w:id="6"/>
     </w:p>
     <w:p>
       <w:pPr>
@@ -2339,7 +2337,7 @@
           <w:lang w:val="sr-Cyrl-RS"/>
         </w:rPr>
       </w:pPr>
-      <w:bookmarkStart w:id="8" w:name="_Toc34449227"/>
+      <w:bookmarkStart w:id="7" w:name="_Toc34449227"/>
       <w:r>
         <w:rPr>
           <w:noProof/>
@@ -2410,7 +2408,7 @@
       <w:r>
         <w:t>Ток догађаја</w:t>
       </w:r>
-      <w:bookmarkEnd w:id="8"/>
+      <w:bookmarkEnd w:id="7"/>
     </w:p>
     <w:p>
       <w:pPr>
@@ -2547,12 +2545,8 @@
         </w:rPr>
         <w:t>лозинке</w:t>
       </w:r>
-      <w:r>
-        <w:rPr>
-          <w:lang w:val="sr-Cyrl-RS"/>
-        </w:rPr>
-        <w:t>+</w:t>
-      </w:r>
+      <w:bookmarkStart w:id="8" w:name="_GoBack"/>
+      <w:bookmarkEnd w:id="8"/>
     </w:p>
     <w:p>
       <w:pPr>
@@ -4351,7 +4345,7 @@
 </file>
 
 <file path=customXml/itemProps1.xml><?xml version="1.0" encoding="utf-8"?>
-<ds:datastoreItem xmlns:ds="http://schemas.openxmlformats.org/officeDocument/2006/customXml" ds:itemID="{CD476B15-E394-4BB9-AC6E-47090A130065}">
+<ds:datastoreItem xmlns:ds="http://schemas.openxmlformats.org/officeDocument/2006/customXml" ds:itemID="{2EB29187-4AC0-43A4-9FA3-3DD6AAC3D04F}">
   <ds:schemaRefs>
     <ds:schemaRef ds:uri="http://schemas.openxmlformats.org/officeDocument/2006/bibliography"/>
   </ds:schemaRefs>

</xml_diff>